<commit_message>
add plan de inversiones
</commit_message>
<xml_diff>
--- a/PRESENTACIÓN.docx
+++ b/PRESENTACIÓN.docx
@@ -85,6 +85,14 @@
         </w:rPr>
         <w:t>Gregori</w:t>
       </w:r>
+      <w:r>
+        <w:rPr>
+          <w:color w:val="8EAADB" w:themeColor="accent1" w:themeTint="99"/>
+          <w:sz w:val="32"/>
+          <w:szCs w:val="32"/>
+        </w:rPr>
+        <w:t xml:space="preserve"> Farías</w:t>
+      </w:r>
     </w:p>
     <w:p>
       <w:pPr>
@@ -437,9 +445,18 @@
           <w:color w:val="000000"/>
           <w:sz w:val="28"/>
           <w:szCs w:val="28"/>
+        </w:rPr>
+        <w:t xml:space="preserve">    </w:t>
+      </w:r>
+      <w:r>
+        <w:rPr>
+          <w:rFonts w:ascii="SF Pro Text" w:hAnsi="SF Pro Text" w:cs="Al Tarikh"/>
+          <w:color w:val="000000"/>
+          <w:sz w:val="28"/>
+          <w:szCs w:val="28"/>
           <w:lang w:val="en-US"/>
         </w:rPr>
-        <w:t xml:space="preserve">    Speedle</w:t>
+        <w:t>Speedle</w:t>
       </w:r>
       <w:r>
         <w:rPr>
@@ -699,8 +716,10 @@
           <w:color w:val="000000"/>
           <w:sz w:val="28"/>
           <w:szCs w:val="28"/>
-        </w:rPr>
-      </w:pPr>
+          <w:lang w:val="en-US"/>
+        </w:rPr>
+      </w:pPr>
+      <w:proofErr w:type="spellStart"/>
       <w:r>
         <w:rPr>
           <w:rFonts w:ascii="SF Pro Text" w:hAnsi="SF Pro Text" w:cs="Al Tarikh"/>
@@ -709,9 +728,11 @@
           <w:color w:val="000000"/>
           <w:sz w:val="28"/>
           <w:szCs w:val="28"/>
+          <w:lang w:val="en-US"/>
         </w:rPr>
         <w:t>Monetización</w:t>
       </w:r>
+      <w:proofErr w:type="spellEnd"/>
       <w:r>
         <w:rPr>
           <w:rFonts w:ascii="SF Pro Text" w:hAnsi="SF Pro Text" w:cs="Al Tarikh"/>
@@ -720,6 +741,7 @@
           <w:color w:val="000000"/>
           <w:sz w:val="28"/>
           <w:szCs w:val="28"/>
+          <w:lang w:val="en-US"/>
         </w:rPr>
         <w:tab/>
         <w:t>10</w:t>
@@ -737,6 +759,7 @@
           <w:color w:val="000000"/>
           <w:sz w:val="28"/>
           <w:szCs w:val="28"/>
+          <w:lang w:val="en-US"/>
         </w:rPr>
       </w:pPr>
     </w:p>
@@ -1238,30 +1261,72 @@
     </w:p>
     <w:p>
       <w:pPr>
-        <w:rPr>
-          <w:rFonts w:ascii="SF Pro Text" w:hAnsi="SF Pro Text" w:cs="Al Tarikh"/>
-          <w:color w:val="000000"/>
-          <w:lang w:val="es-ES_tradnl"/>
-        </w:rPr>
-      </w:pPr>
-    </w:p>
-    <w:p>
-      <w:pPr>
-        <w:rPr>
-          <w:rFonts w:ascii="SF Pro Text" w:hAnsi="SF Pro Text" w:cs="Al Tarikh"/>
-          <w:color w:val="000000"/>
-          <w:lang w:val="es-ES_tradnl"/>
-        </w:rPr>
-      </w:pPr>
-    </w:p>
-    <w:p>
-      <w:pPr>
-        <w:rPr>
-          <w:rFonts w:ascii="SF Pro Text" w:hAnsi="SF Pro Text" w:cs="Al Tarikh"/>
-          <w:color w:val="000000"/>
-          <w:lang w:val="es-ES_tradnl"/>
-        </w:rPr>
-      </w:pPr>
+        <w:tabs>
+          <w:tab w:val="left" w:leader="dot" w:pos="8222"/>
+        </w:tabs>
+        <w:ind w:right="-143"/>
+        <w:rPr>
+          <w:rFonts w:ascii="SF Pro Text" w:hAnsi="SF Pro Text" w:cs="Al Tarikh"/>
+          <w:color w:val="000000"/>
+          <w:sz w:val="28"/>
+          <w:szCs w:val="28"/>
+          <w:lang w:val="es-ES_tradnl"/>
+        </w:rPr>
+      </w:pPr>
+    </w:p>
+    <w:p>
+      <w:pPr>
+        <w:tabs>
+          <w:tab w:val="left" w:leader="dot" w:pos="8222"/>
+        </w:tabs>
+        <w:ind w:right="-143"/>
+        <w:rPr>
+          <w:rFonts w:ascii="SF Pro Text" w:hAnsi="SF Pro Text" w:cs="Al Tarikh"/>
+          <w:b/>
+          <w:bCs/>
+          <w:color w:val="000000"/>
+          <w:sz w:val="28"/>
+          <w:szCs w:val="28"/>
+          <w:lang w:val="es-ES_tradnl"/>
+        </w:rPr>
+      </w:pPr>
+      <w:r>
+        <w:rPr>
+          <w:rFonts w:ascii="SF Pro Text" w:hAnsi="SF Pro Text" w:cs="Al Tarikh"/>
+          <w:b/>
+          <w:bCs/>
+          <w:color w:val="000000"/>
+          <w:sz w:val="28"/>
+          <w:szCs w:val="28"/>
+          <w:lang w:val="es-ES_tradnl"/>
+        </w:rPr>
+        <w:t>Plan de inversi</w:t>
+      </w:r>
+      <w:r>
+        <w:rPr>
+          <w:rFonts w:ascii="SF Pro Text" w:hAnsi="SF Pro Text" w:cs="Al Tarikh"/>
+          <w:b/>
+          <w:bCs/>
+          <w:color w:val="000000"/>
+          <w:sz w:val="28"/>
+          <w:szCs w:val="28"/>
+          <w:lang w:val="es-ES_tradnl"/>
+        </w:rPr>
+        <w:t>ones</w:t>
+      </w:r>
+      <w:r>
+        <w:rPr>
+          <w:rFonts w:ascii="SF Pro Text" w:hAnsi="SF Pro Text" w:cs="Al Tarikh"/>
+          <w:b/>
+          <w:bCs/>
+          <w:color w:val="000000"/>
+          <w:sz w:val="28"/>
+          <w:szCs w:val="28"/>
+          <w:lang w:val="es-ES_tradnl"/>
+        </w:rPr>
+        <w:tab/>
+        <w:t>18</w:t>
+      </w:r>
     </w:p>
     <w:p>
       <w:pPr>
@@ -13766,18 +13831,7 @@
                 <w:sz w:val="32"/>
                 <w:szCs w:val="32"/>
               </w:rPr>
-              <w:t>-22.091</w:t>
-            </w:r>
-            <w:r>
-              <w:rPr>
-                <w:rFonts w:ascii="SF Pro Text" w:hAnsi="SF Pro Text" w:cs="Arial"/>
-                <w:b/>
-                <w:bCs/>
-                <w:color w:val="000000"/>
-                <w:sz w:val="32"/>
-                <w:szCs w:val="32"/>
-              </w:rPr>
-              <w:t>€</w:t>
+              <w:t>-22.091€</w:t>
             </w:r>
           </w:p>
         </w:tc>
@@ -13824,18 +13878,7 @@
                 <w:sz w:val="32"/>
                 <w:szCs w:val="32"/>
               </w:rPr>
-              <w:t>53.046</w:t>
-            </w:r>
-            <w:r>
-              <w:rPr>
-                <w:rFonts w:ascii="SF Pro Text" w:hAnsi="SF Pro Text" w:cs="Arial"/>
-                <w:b/>
-                <w:bCs/>
-                <w:color w:val="000000"/>
-                <w:sz w:val="32"/>
-                <w:szCs w:val="32"/>
-              </w:rPr>
-              <w:t>€</w:t>
+              <w:t>53.046€</w:t>
             </w:r>
           </w:p>
         </w:tc>
@@ -13882,18 +13925,7 @@
                 <w:sz w:val="32"/>
                 <w:szCs w:val="32"/>
               </w:rPr>
-              <w:t>124.976</w:t>
-            </w:r>
-            <w:r>
-              <w:rPr>
-                <w:rFonts w:ascii="SF Pro Text" w:hAnsi="SF Pro Text" w:cs="Arial"/>
-                <w:b/>
-                <w:bCs/>
-                <w:color w:val="000000"/>
-                <w:sz w:val="32"/>
-                <w:szCs w:val="32"/>
-              </w:rPr>
-              <w:t>€</w:t>
+              <w:t>124.976€</w:t>
             </w:r>
           </w:p>
         </w:tc>
@@ -13928,6 +13960,1023 @@
           <w:szCs w:val="28"/>
         </w:rPr>
       </w:pPr>
+    </w:p>
+    <w:p>
+      <w:pPr>
+        <w:tabs>
+          <w:tab w:val="left" w:pos="560"/>
+          <w:tab w:val="left" w:pos="1120"/>
+          <w:tab w:val="left" w:pos="1680"/>
+          <w:tab w:val="left" w:pos="2240"/>
+          <w:tab w:val="left" w:pos="2800"/>
+          <w:tab w:val="left" w:pos="3360"/>
+          <w:tab w:val="left" w:pos="3920"/>
+          <w:tab w:val="left" w:pos="4480"/>
+          <w:tab w:val="left" w:pos="5040"/>
+          <w:tab w:val="left" w:pos="5600"/>
+          <w:tab w:val="left" w:pos="6160"/>
+          <w:tab w:val="left" w:pos="6720"/>
+        </w:tabs>
+        <w:autoSpaceDE w:val="0"/>
+        <w:autoSpaceDN w:val="0"/>
+        <w:adjustRightInd w:val="0"/>
+        <w:ind w:left="-284"/>
+        <w:rPr>
+          <w:rFonts w:ascii="SF Pro Text" w:hAnsi="SF Pro Text" w:cs="Arial"/>
+          <w:b/>
+          <w:bCs/>
+          <w:color w:val="000000"/>
+          <w:sz w:val="28"/>
+          <w:szCs w:val="28"/>
+        </w:rPr>
+      </w:pPr>
+    </w:p>
+    <w:p>
+      <w:pPr>
+        <w:tabs>
+          <w:tab w:val="left" w:pos="560"/>
+          <w:tab w:val="left" w:pos="1120"/>
+          <w:tab w:val="left" w:pos="1680"/>
+          <w:tab w:val="left" w:pos="2240"/>
+          <w:tab w:val="left" w:pos="2800"/>
+          <w:tab w:val="left" w:pos="3360"/>
+          <w:tab w:val="left" w:pos="3920"/>
+          <w:tab w:val="left" w:pos="4480"/>
+          <w:tab w:val="left" w:pos="5040"/>
+          <w:tab w:val="left" w:pos="5600"/>
+          <w:tab w:val="left" w:pos="6160"/>
+          <w:tab w:val="left" w:pos="6720"/>
+        </w:tabs>
+        <w:autoSpaceDE w:val="0"/>
+        <w:autoSpaceDN w:val="0"/>
+        <w:adjustRightInd w:val="0"/>
+        <w:ind w:left="-284"/>
+        <w:rPr>
+          <w:rFonts w:ascii="SF Pro Text" w:hAnsi="SF Pro Text" w:cs="Arial"/>
+          <w:b/>
+          <w:bCs/>
+          <w:color w:val="000000"/>
+          <w:sz w:val="28"/>
+          <w:szCs w:val="28"/>
+        </w:rPr>
+      </w:pPr>
+    </w:p>
+    <w:p>
+      <w:pPr>
+        <w:tabs>
+          <w:tab w:val="left" w:pos="560"/>
+          <w:tab w:val="left" w:pos="1120"/>
+          <w:tab w:val="left" w:pos="1680"/>
+          <w:tab w:val="left" w:pos="2240"/>
+          <w:tab w:val="left" w:pos="2800"/>
+          <w:tab w:val="left" w:pos="3360"/>
+          <w:tab w:val="left" w:pos="3920"/>
+          <w:tab w:val="left" w:pos="4480"/>
+          <w:tab w:val="left" w:pos="5040"/>
+          <w:tab w:val="left" w:pos="5600"/>
+          <w:tab w:val="left" w:pos="6160"/>
+          <w:tab w:val="left" w:pos="6720"/>
+        </w:tabs>
+        <w:autoSpaceDE w:val="0"/>
+        <w:autoSpaceDN w:val="0"/>
+        <w:adjustRightInd w:val="0"/>
+        <w:ind w:left="-284"/>
+        <w:rPr>
+          <w:rFonts w:ascii="SF Pro Text" w:hAnsi="SF Pro Text" w:cs="Arial"/>
+          <w:b/>
+          <w:bCs/>
+          <w:color w:val="000000"/>
+          <w:sz w:val="28"/>
+          <w:szCs w:val="28"/>
+        </w:rPr>
+      </w:pPr>
+    </w:p>
+    <w:p>
+      <w:pPr>
+        <w:tabs>
+          <w:tab w:val="left" w:pos="560"/>
+          <w:tab w:val="left" w:pos="1120"/>
+          <w:tab w:val="left" w:pos="1680"/>
+          <w:tab w:val="left" w:pos="2240"/>
+          <w:tab w:val="left" w:pos="2800"/>
+          <w:tab w:val="left" w:pos="3360"/>
+          <w:tab w:val="left" w:pos="3920"/>
+          <w:tab w:val="left" w:pos="4480"/>
+          <w:tab w:val="left" w:pos="5040"/>
+          <w:tab w:val="left" w:pos="5600"/>
+          <w:tab w:val="left" w:pos="6160"/>
+          <w:tab w:val="left" w:pos="6720"/>
+        </w:tabs>
+        <w:autoSpaceDE w:val="0"/>
+        <w:autoSpaceDN w:val="0"/>
+        <w:adjustRightInd w:val="0"/>
+        <w:ind w:left="-284"/>
+        <w:rPr>
+          <w:rFonts w:ascii="SF Pro Text" w:hAnsi="SF Pro Text" w:cs="Arial"/>
+          <w:b/>
+          <w:bCs/>
+          <w:color w:val="000000"/>
+          <w:sz w:val="28"/>
+          <w:szCs w:val="28"/>
+        </w:rPr>
+      </w:pPr>
+    </w:p>
+    <w:p>
+      <w:pPr>
+        <w:tabs>
+          <w:tab w:val="left" w:pos="560"/>
+          <w:tab w:val="left" w:pos="1120"/>
+          <w:tab w:val="left" w:pos="1680"/>
+          <w:tab w:val="left" w:pos="2240"/>
+          <w:tab w:val="left" w:pos="2800"/>
+          <w:tab w:val="left" w:pos="3360"/>
+          <w:tab w:val="left" w:pos="3920"/>
+          <w:tab w:val="left" w:pos="4480"/>
+          <w:tab w:val="left" w:pos="5040"/>
+          <w:tab w:val="left" w:pos="5600"/>
+          <w:tab w:val="left" w:pos="6160"/>
+          <w:tab w:val="left" w:pos="6720"/>
+        </w:tabs>
+        <w:autoSpaceDE w:val="0"/>
+        <w:autoSpaceDN w:val="0"/>
+        <w:adjustRightInd w:val="0"/>
+        <w:ind w:left="-284"/>
+        <w:rPr>
+          <w:rFonts w:ascii="SF Pro Text" w:hAnsi="SF Pro Text" w:cs="Arial"/>
+          <w:b/>
+          <w:bCs/>
+          <w:color w:val="000000"/>
+          <w:sz w:val="28"/>
+          <w:szCs w:val="28"/>
+        </w:rPr>
+      </w:pPr>
+    </w:p>
+    <w:p>
+      <w:pPr>
+        <w:tabs>
+          <w:tab w:val="left" w:pos="560"/>
+          <w:tab w:val="left" w:pos="1120"/>
+          <w:tab w:val="left" w:pos="1680"/>
+          <w:tab w:val="left" w:pos="2240"/>
+          <w:tab w:val="left" w:pos="2800"/>
+          <w:tab w:val="left" w:pos="3360"/>
+          <w:tab w:val="left" w:pos="3920"/>
+          <w:tab w:val="left" w:pos="4480"/>
+          <w:tab w:val="left" w:pos="5040"/>
+          <w:tab w:val="left" w:pos="5600"/>
+          <w:tab w:val="left" w:pos="6160"/>
+          <w:tab w:val="left" w:pos="6720"/>
+        </w:tabs>
+        <w:autoSpaceDE w:val="0"/>
+        <w:autoSpaceDN w:val="0"/>
+        <w:adjustRightInd w:val="0"/>
+        <w:ind w:left="-284"/>
+        <w:rPr>
+          <w:rFonts w:ascii="SF Pro Text" w:hAnsi="SF Pro Text" w:cs="Arial"/>
+          <w:b/>
+          <w:bCs/>
+          <w:color w:val="000000"/>
+          <w:sz w:val="28"/>
+          <w:szCs w:val="28"/>
+        </w:rPr>
+      </w:pPr>
+    </w:p>
+    <w:p>
+      <w:pPr>
+        <w:tabs>
+          <w:tab w:val="left" w:pos="560"/>
+          <w:tab w:val="left" w:pos="1120"/>
+          <w:tab w:val="left" w:pos="1680"/>
+          <w:tab w:val="left" w:pos="2240"/>
+          <w:tab w:val="left" w:pos="2800"/>
+          <w:tab w:val="left" w:pos="3360"/>
+          <w:tab w:val="left" w:pos="3920"/>
+          <w:tab w:val="left" w:pos="4480"/>
+          <w:tab w:val="left" w:pos="5040"/>
+          <w:tab w:val="left" w:pos="5600"/>
+          <w:tab w:val="left" w:pos="6160"/>
+          <w:tab w:val="left" w:pos="6720"/>
+        </w:tabs>
+        <w:autoSpaceDE w:val="0"/>
+        <w:autoSpaceDN w:val="0"/>
+        <w:adjustRightInd w:val="0"/>
+        <w:ind w:left="-284"/>
+        <w:rPr>
+          <w:rFonts w:ascii="SF Pro Text" w:hAnsi="SF Pro Text" w:cs="Arial"/>
+          <w:b/>
+          <w:bCs/>
+          <w:color w:val="000000"/>
+          <w:sz w:val="28"/>
+          <w:szCs w:val="28"/>
+        </w:rPr>
+      </w:pPr>
+    </w:p>
+    <w:p>
+      <w:pPr>
+        <w:tabs>
+          <w:tab w:val="left" w:pos="560"/>
+          <w:tab w:val="left" w:pos="1120"/>
+          <w:tab w:val="left" w:pos="1680"/>
+          <w:tab w:val="left" w:pos="2240"/>
+          <w:tab w:val="left" w:pos="2800"/>
+          <w:tab w:val="left" w:pos="3360"/>
+          <w:tab w:val="left" w:pos="3920"/>
+          <w:tab w:val="left" w:pos="4480"/>
+          <w:tab w:val="left" w:pos="5040"/>
+          <w:tab w:val="left" w:pos="5600"/>
+          <w:tab w:val="left" w:pos="6160"/>
+          <w:tab w:val="left" w:pos="6720"/>
+        </w:tabs>
+        <w:autoSpaceDE w:val="0"/>
+        <w:autoSpaceDN w:val="0"/>
+        <w:adjustRightInd w:val="0"/>
+        <w:ind w:left="-284"/>
+        <w:rPr>
+          <w:rFonts w:ascii="SF Pro Text" w:hAnsi="SF Pro Text" w:cs="Arial"/>
+          <w:b/>
+          <w:bCs/>
+          <w:color w:val="000000"/>
+          <w:sz w:val="28"/>
+          <w:szCs w:val="28"/>
+        </w:rPr>
+      </w:pPr>
+    </w:p>
+    <w:p>
+      <w:pPr>
+        <w:tabs>
+          <w:tab w:val="left" w:pos="560"/>
+          <w:tab w:val="left" w:pos="1120"/>
+          <w:tab w:val="left" w:pos="1680"/>
+          <w:tab w:val="left" w:pos="2240"/>
+          <w:tab w:val="left" w:pos="2800"/>
+          <w:tab w:val="left" w:pos="3360"/>
+          <w:tab w:val="left" w:pos="3920"/>
+          <w:tab w:val="left" w:pos="4480"/>
+          <w:tab w:val="left" w:pos="5040"/>
+          <w:tab w:val="left" w:pos="5600"/>
+          <w:tab w:val="left" w:pos="6160"/>
+          <w:tab w:val="left" w:pos="6720"/>
+        </w:tabs>
+        <w:autoSpaceDE w:val="0"/>
+        <w:autoSpaceDN w:val="0"/>
+        <w:adjustRightInd w:val="0"/>
+        <w:ind w:left="-284"/>
+        <w:rPr>
+          <w:rFonts w:ascii="SF Pro Text" w:hAnsi="SF Pro Text" w:cs="Arial"/>
+          <w:b/>
+          <w:bCs/>
+          <w:color w:val="000000"/>
+          <w:sz w:val="28"/>
+          <w:szCs w:val="28"/>
+        </w:rPr>
+      </w:pPr>
+    </w:p>
+    <w:p>
+      <w:pPr>
+        <w:tabs>
+          <w:tab w:val="left" w:pos="560"/>
+          <w:tab w:val="left" w:pos="1120"/>
+          <w:tab w:val="left" w:pos="1680"/>
+          <w:tab w:val="left" w:pos="2240"/>
+          <w:tab w:val="left" w:pos="2800"/>
+          <w:tab w:val="left" w:pos="3360"/>
+          <w:tab w:val="left" w:pos="3920"/>
+          <w:tab w:val="left" w:pos="4480"/>
+          <w:tab w:val="left" w:pos="5040"/>
+          <w:tab w:val="left" w:pos="5600"/>
+          <w:tab w:val="left" w:pos="6160"/>
+          <w:tab w:val="left" w:pos="6720"/>
+        </w:tabs>
+        <w:autoSpaceDE w:val="0"/>
+        <w:autoSpaceDN w:val="0"/>
+        <w:adjustRightInd w:val="0"/>
+        <w:ind w:left="-284"/>
+        <w:rPr>
+          <w:rFonts w:ascii="SF Pro Text" w:hAnsi="SF Pro Text" w:cs="Al Tarikh"/>
+          <w:b/>
+          <w:bCs/>
+          <w:color w:val="8EAADB" w:themeColor="accent1" w:themeTint="99"/>
+          <w:sz w:val="32"/>
+          <w:szCs w:val="32"/>
+        </w:rPr>
+      </w:pPr>
+    </w:p>
+    <w:p>
+      <w:pPr>
+        <w:pBdr>
+          <w:top w:val="single" w:sz="4" w:space="1" w:color="8EAADB" w:themeColor="accent1" w:themeTint="99"/>
+          <w:left w:val="single" w:sz="4" w:space="4" w:color="8EAADB" w:themeColor="accent1" w:themeTint="99"/>
+          <w:bottom w:val="single" w:sz="4" w:space="1" w:color="8EAADB" w:themeColor="accent1" w:themeTint="99"/>
+        </w:pBdr>
+        <w:tabs>
+          <w:tab w:val="left" w:pos="560"/>
+          <w:tab w:val="left" w:pos="1120"/>
+          <w:tab w:val="left" w:pos="1680"/>
+          <w:tab w:val="left" w:pos="2240"/>
+          <w:tab w:val="left" w:pos="2800"/>
+          <w:tab w:val="left" w:pos="3360"/>
+          <w:tab w:val="left" w:pos="3920"/>
+          <w:tab w:val="left" w:pos="4480"/>
+          <w:tab w:val="left" w:pos="5040"/>
+          <w:tab w:val="left" w:pos="5600"/>
+          <w:tab w:val="left" w:pos="6160"/>
+          <w:tab w:val="left" w:pos="6720"/>
+        </w:tabs>
+        <w:autoSpaceDE w:val="0"/>
+        <w:autoSpaceDN w:val="0"/>
+        <w:adjustRightInd w:val="0"/>
+        <w:rPr>
+          <w:rFonts w:ascii="SF Pro Text" w:hAnsi="SF Pro Text" w:cs="Al Tarikh"/>
+          <w:b/>
+          <w:bCs/>
+          <w:color w:val="8EAADB" w:themeColor="accent1" w:themeTint="99"/>
+          <w:sz w:val="32"/>
+          <w:szCs w:val="32"/>
+        </w:rPr>
+      </w:pPr>
+      <w:r>
+        <w:rPr>
+          <w:rFonts w:ascii="SF Pro Text" w:hAnsi="SF Pro Text" w:cs="Al Tarikh"/>
+          <w:b/>
+          <w:bCs/>
+          <w:color w:val="8EAADB" w:themeColor="accent1" w:themeTint="99"/>
+          <w:sz w:val="32"/>
+          <w:szCs w:val="32"/>
+        </w:rPr>
+        <w:lastRenderedPageBreak/>
+        <w:t>PLAN DE INVERSIONES</w:t>
+      </w:r>
+    </w:p>
+    <w:p>
+      <w:pPr>
+        <w:tabs>
+          <w:tab w:val="left" w:pos="560"/>
+          <w:tab w:val="left" w:pos="1120"/>
+          <w:tab w:val="left" w:pos="1680"/>
+          <w:tab w:val="left" w:pos="2240"/>
+          <w:tab w:val="left" w:pos="2800"/>
+          <w:tab w:val="left" w:pos="3360"/>
+          <w:tab w:val="left" w:pos="3920"/>
+          <w:tab w:val="left" w:pos="4480"/>
+          <w:tab w:val="left" w:pos="5040"/>
+          <w:tab w:val="left" w:pos="5600"/>
+          <w:tab w:val="left" w:pos="6160"/>
+          <w:tab w:val="left" w:pos="6720"/>
+        </w:tabs>
+        <w:autoSpaceDE w:val="0"/>
+        <w:autoSpaceDN w:val="0"/>
+        <w:adjustRightInd w:val="0"/>
+        <w:ind w:left="-284"/>
+        <w:rPr>
+          <w:rFonts w:ascii="SF Pro Text" w:hAnsi="SF Pro Text" w:cs="Arial"/>
+          <w:b/>
+          <w:bCs/>
+          <w:color w:val="000000"/>
+          <w:sz w:val="28"/>
+          <w:szCs w:val="28"/>
+        </w:rPr>
+      </w:pPr>
+    </w:p>
+    <w:p>
+      <w:pPr>
+        <w:tabs>
+          <w:tab w:val="left" w:pos="560"/>
+          <w:tab w:val="left" w:pos="1120"/>
+          <w:tab w:val="left" w:pos="1680"/>
+          <w:tab w:val="left" w:pos="2240"/>
+          <w:tab w:val="left" w:pos="2800"/>
+          <w:tab w:val="left" w:pos="3360"/>
+          <w:tab w:val="left" w:pos="3920"/>
+          <w:tab w:val="left" w:pos="4480"/>
+          <w:tab w:val="left" w:pos="5040"/>
+          <w:tab w:val="left" w:pos="5600"/>
+          <w:tab w:val="left" w:pos="6160"/>
+          <w:tab w:val="left" w:pos="6720"/>
+        </w:tabs>
+        <w:autoSpaceDE w:val="0"/>
+        <w:autoSpaceDN w:val="0"/>
+        <w:adjustRightInd w:val="0"/>
+        <w:ind w:left="-284"/>
+        <w:rPr>
+          <w:rFonts w:ascii="SF Pro Text" w:hAnsi="SF Pro Text" w:cs="Arial"/>
+          <w:color w:val="000000"/>
+          <w:sz w:val="28"/>
+          <w:szCs w:val="28"/>
+        </w:rPr>
+      </w:pPr>
+      <w:r>
+        <w:rPr>
+          <w:rFonts w:ascii="SF Pro Text" w:hAnsi="SF Pro Text" w:cs="Arial"/>
+          <w:color w:val="000000"/>
+          <w:sz w:val="28"/>
+          <w:szCs w:val="28"/>
+        </w:rPr>
+        <w:t>Esta aplicación constará de tres fases según su valoración</w:t>
+      </w:r>
+      <w:r>
+        <w:rPr>
+          <w:rFonts w:ascii="SF Pro Text" w:hAnsi="SF Pro Text" w:cs="Arial"/>
+          <w:color w:val="000000"/>
+          <w:sz w:val="28"/>
+          <w:szCs w:val="28"/>
+        </w:rPr>
+        <w:t>:</w:t>
+      </w:r>
+    </w:p>
+    <w:p>
+      <w:pPr>
+        <w:tabs>
+          <w:tab w:val="left" w:pos="560"/>
+          <w:tab w:val="left" w:pos="1120"/>
+          <w:tab w:val="left" w:pos="1680"/>
+          <w:tab w:val="left" w:pos="2240"/>
+          <w:tab w:val="left" w:pos="2800"/>
+          <w:tab w:val="left" w:pos="3360"/>
+          <w:tab w:val="left" w:pos="3920"/>
+          <w:tab w:val="left" w:pos="4480"/>
+          <w:tab w:val="left" w:pos="5040"/>
+          <w:tab w:val="left" w:pos="5600"/>
+          <w:tab w:val="left" w:pos="6160"/>
+          <w:tab w:val="left" w:pos="6720"/>
+        </w:tabs>
+        <w:autoSpaceDE w:val="0"/>
+        <w:autoSpaceDN w:val="0"/>
+        <w:adjustRightInd w:val="0"/>
+        <w:ind w:left="-284"/>
+        <w:rPr>
+          <w:rFonts w:ascii="SF Pro Text" w:hAnsi="SF Pro Text" w:cs="Arial"/>
+          <w:color w:val="000000"/>
+          <w:sz w:val="28"/>
+          <w:szCs w:val="28"/>
+        </w:rPr>
+      </w:pPr>
+    </w:p>
+    <w:p>
+      <w:pPr>
+        <w:pBdr>
+          <w:bottom w:val="single" w:sz="4" w:space="1" w:color="auto"/>
+        </w:pBdr>
+        <w:tabs>
+          <w:tab w:val="left" w:pos="560"/>
+          <w:tab w:val="left" w:pos="1120"/>
+          <w:tab w:val="left" w:pos="1680"/>
+          <w:tab w:val="left" w:pos="2240"/>
+          <w:tab w:val="left" w:pos="2800"/>
+          <w:tab w:val="left" w:pos="3360"/>
+          <w:tab w:val="left" w:pos="3920"/>
+          <w:tab w:val="left" w:pos="4480"/>
+          <w:tab w:val="left" w:pos="5040"/>
+          <w:tab w:val="left" w:pos="5600"/>
+          <w:tab w:val="left" w:pos="6160"/>
+          <w:tab w:val="left" w:pos="6720"/>
+        </w:tabs>
+        <w:autoSpaceDE w:val="0"/>
+        <w:autoSpaceDN w:val="0"/>
+        <w:adjustRightInd w:val="0"/>
+        <w:ind w:left="-284"/>
+        <w:rPr>
+          <w:rFonts w:ascii="SF Pro Text" w:hAnsi="SF Pro Text" w:cs="Arial"/>
+          <w:b/>
+          <w:bCs/>
+          <w:color w:val="000000"/>
+          <w:sz w:val="28"/>
+          <w:szCs w:val="28"/>
+        </w:rPr>
+      </w:pPr>
+      <w:r>
+        <w:rPr>
+          <w:rFonts w:ascii="SF Pro Text" w:hAnsi="SF Pro Text" w:cs="Arial"/>
+          <w:b/>
+          <w:bCs/>
+          <w:color w:val="000000"/>
+          <w:sz w:val="28"/>
+          <w:szCs w:val="28"/>
+        </w:rPr>
+        <w:t>FASE 1</w:t>
+      </w:r>
+    </w:p>
+    <w:p>
+      <w:pPr>
+        <w:tabs>
+          <w:tab w:val="left" w:pos="560"/>
+          <w:tab w:val="left" w:pos="1120"/>
+          <w:tab w:val="left" w:pos="1680"/>
+          <w:tab w:val="left" w:pos="2240"/>
+          <w:tab w:val="left" w:pos="2800"/>
+          <w:tab w:val="left" w:pos="3360"/>
+          <w:tab w:val="left" w:pos="3920"/>
+          <w:tab w:val="left" w:pos="4480"/>
+          <w:tab w:val="left" w:pos="5040"/>
+          <w:tab w:val="left" w:pos="5600"/>
+          <w:tab w:val="left" w:pos="6160"/>
+          <w:tab w:val="left" w:pos="6720"/>
+        </w:tabs>
+        <w:autoSpaceDE w:val="0"/>
+        <w:autoSpaceDN w:val="0"/>
+        <w:adjustRightInd w:val="0"/>
+        <w:ind w:left="-284"/>
+        <w:rPr>
+          <w:rFonts w:ascii="SF Pro Text" w:hAnsi="SF Pro Text" w:cs="Arial"/>
+          <w:b/>
+          <w:bCs/>
+          <w:color w:val="000000"/>
+          <w:sz w:val="28"/>
+          <w:szCs w:val="28"/>
+        </w:rPr>
+      </w:pPr>
+    </w:p>
+    <w:p>
+      <w:pPr>
+        <w:tabs>
+          <w:tab w:val="left" w:pos="560"/>
+          <w:tab w:val="left" w:pos="1120"/>
+          <w:tab w:val="left" w:pos="1680"/>
+          <w:tab w:val="left" w:pos="2240"/>
+          <w:tab w:val="left" w:pos="2800"/>
+          <w:tab w:val="left" w:pos="3360"/>
+          <w:tab w:val="left" w:pos="3920"/>
+          <w:tab w:val="left" w:pos="4480"/>
+          <w:tab w:val="left" w:pos="5040"/>
+          <w:tab w:val="left" w:pos="5600"/>
+          <w:tab w:val="left" w:pos="6160"/>
+          <w:tab w:val="left" w:pos="6720"/>
+        </w:tabs>
+        <w:autoSpaceDE w:val="0"/>
+        <w:autoSpaceDN w:val="0"/>
+        <w:adjustRightInd w:val="0"/>
+        <w:ind w:left="-284"/>
+        <w:rPr>
+          <w:rFonts w:ascii="SF Pro Text" w:hAnsi="SF Pro Text" w:cs="Arial"/>
+          <w:color w:val="000000"/>
+          <w:sz w:val="28"/>
+          <w:szCs w:val="28"/>
+        </w:rPr>
+      </w:pPr>
+      <w:r>
+        <w:rPr>
+          <w:rFonts w:ascii="SF Pro Text" w:hAnsi="SF Pro Text" w:cs="Arial"/>
+          <w:color w:val="000000"/>
+          <w:sz w:val="28"/>
+          <w:szCs w:val="28"/>
+        </w:rPr>
+        <w:t>Esta primera fase será mientras la aplicación se esté desarrollando. Cada socio tendrá un 50% de la propiedad. La empresa tendrá una valoración de 50.000€ y será necesaria una aportación inicial de unos 30.000€. Este capital inicial puede llevarse a cabo mediante subvenciones, créditos u otros inversores externos.</w:t>
+      </w:r>
+    </w:p>
+    <w:p>
+      <w:pPr>
+        <w:tabs>
+          <w:tab w:val="left" w:pos="560"/>
+          <w:tab w:val="left" w:pos="1120"/>
+          <w:tab w:val="left" w:pos="1680"/>
+          <w:tab w:val="left" w:pos="2240"/>
+          <w:tab w:val="left" w:pos="2800"/>
+          <w:tab w:val="left" w:pos="3360"/>
+          <w:tab w:val="left" w:pos="3920"/>
+          <w:tab w:val="left" w:pos="4480"/>
+          <w:tab w:val="left" w:pos="5040"/>
+          <w:tab w:val="left" w:pos="5600"/>
+          <w:tab w:val="left" w:pos="6160"/>
+          <w:tab w:val="left" w:pos="6720"/>
+        </w:tabs>
+        <w:autoSpaceDE w:val="0"/>
+        <w:autoSpaceDN w:val="0"/>
+        <w:adjustRightInd w:val="0"/>
+        <w:ind w:left="-284"/>
+        <w:rPr>
+          <w:rFonts w:ascii="SF Pro Text" w:hAnsi="SF Pro Text" w:cs="Arial"/>
+          <w:color w:val="000000"/>
+          <w:sz w:val="28"/>
+          <w:szCs w:val="28"/>
+        </w:rPr>
+      </w:pPr>
+    </w:p>
+    <w:p>
+      <w:pPr>
+        <w:pBdr>
+          <w:bottom w:val="single" w:sz="4" w:space="1" w:color="auto"/>
+        </w:pBdr>
+        <w:tabs>
+          <w:tab w:val="left" w:pos="560"/>
+          <w:tab w:val="left" w:pos="1120"/>
+          <w:tab w:val="left" w:pos="1680"/>
+          <w:tab w:val="left" w:pos="2240"/>
+          <w:tab w:val="left" w:pos="2800"/>
+          <w:tab w:val="left" w:pos="3360"/>
+          <w:tab w:val="left" w:pos="3920"/>
+          <w:tab w:val="left" w:pos="4480"/>
+          <w:tab w:val="left" w:pos="5040"/>
+          <w:tab w:val="left" w:pos="5600"/>
+          <w:tab w:val="left" w:pos="6160"/>
+          <w:tab w:val="left" w:pos="6720"/>
+        </w:tabs>
+        <w:autoSpaceDE w:val="0"/>
+        <w:autoSpaceDN w:val="0"/>
+        <w:adjustRightInd w:val="0"/>
+        <w:ind w:left="-284"/>
+        <w:rPr>
+          <w:rFonts w:ascii="SF Pro Text" w:hAnsi="SF Pro Text" w:cs="Arial"/>
+          <w:b/>
+          <w:bCs/>
+          <w:color w:val="000000"/>
+          <w:sz w:val="28"/>
+          <w:szCs w:val="28"/>
+        </w:rPr>
+      </w:pPr>
+      <w:r>
+        <w:rPr>
+          <w:rFonts w:ascii="SF Pro Text" w:hAnsi="SF Pro Text" w:cs="Arial"/>
+          <w:b/>
+          <w:bCs/>
+          <w:color w:val="000000"/>
+          <w:sz w:val="28"/>
+          <w:szCs w:val="28"/>
+        </w:rPr>
+        <w:t>FASE 2</w:t>
+      </w:r>
+    </w:p>
+    <w:p>
+      <w:pPr>
+        <w:tabs>
+          <w:tab w:val="left" w:pos="560"/>
+          <w:tab w:val="left" w:pos="1120"/>
+          <w:tab w:val="left" w:pos="1680"/>
+          <w:tab w:val="left" w:pos="2240"/>
+          <w:tab w:val="left" w:pos="2800"/>
+          <w:tab w:val="left" w:pos="3360"/>
+          <w:tab w:val="left" w:pos="3920"/>
+          <w:tab w:val="left" w:pos="4480"/>
+          <w:tab w:val="left" w:pos="5040"/>
+          <w:tab w:val="left" w:pos="5600"/>
+          <w:tab w:val="left" w:pos="6160"/>
+          <w:tab w:val="left" w:pos="6720"/>
+        </w:tabs>
+        <w:autoSpaceDE w:val="0"/>
+        <w:autoSpaceDN w:val="0"/>
+        <w:adjustRightInd w:val="0"/>
+        <w:ind w:left="-284"/>
+        <w:rPr>
+          <w:rFonts w:ascii="SF Pro Text" w:hAnsi="SF Pro Text" w:cs="Arial"/>
+          <w:color w:val="000000"/>
+          <w:sz w:val="28"/>
+          <w:szCs w:val="28"/>
+        </w:rPr>
+      </w:pPr>
+    </w:p>
+    <w:p>
+      <w:pPr>
+        <w:tabs>
+          <w:tab w:val="left" w:pos="560"/>
+          <w:tab w:val="left" w:pos="1120"/>
+          <w:tab w:val="left" w:pos="1680"/>
+          <w:tab w:val="left" w:pos="2240"/>
+          <w:tab w:val="left" w:pos="2800"/>
+          <w:tab w:val="left" w:pos="3360"/>
+          <w:tab w:val="left" w:pos="3920"/>
+          <w:tab w:val="left" w:pos="4480"/>
+          <w:tab w:val="left" w:pos="5040"/>
+          <w:tab w:val="left" w:pos="5600"/>
+          <w:tab w:val="left" w:pos="6160"/>
+          <w:tab w:val="left" w:pos="6720"/>
+        </w:tabs>
+        <w:autoSpaceDE w:val="0"/>
+        <w:autoSpaceDN w:val="0"/>
+        <w:adjustRightInd w:val="0"/>
+        <w:ind w:left="-284"/>
+        <w:rPr>
+          <w:rFonts w:ascii="SF Pro Text" w:hAnsi="SF Pro Text" w:cs="Arial"/>
+          <w:color w:val="000000"/>
+          <w:sz w:val="28"/>
+          <w:szCs w:val="28"/>
+        </w:rPr>
+      </w:pPr>
+      <w:r>
+        <w:rPr>
+          <w:rFonts w:ascii="SF Pro Text" w:hAnsi="SF Pro Text" w:cs="Arial"/>
+          <w:color w:val="000000"/>
+          <w:sz w:val="28"/>
+          <w:szCs w:val="28"/>
+        </w:rPr>
+        <w:t xml:space="preserve">La segunda fase será una etapa de crecimiento. </w:t>
+      </w:r>
+      <w:r>
+        <w:rPr>
+          <w:rFonts w:ascii="SF Pro Text" w:hAnsi="SF Pro Text" w:cs="Arial"/>
+          <w:color w:val="000000"/>
+          <w:sz w:val="28"/>
+          <w:szCs w:val="28"/>
+        </w:rPr>
+        <w:t>Ya con la aplicación en el mercado, se estimará que la empresa tenga un valor de 100.000€. Esta fase servirá a la empresa para expandirse por territorios internacionales y mejorar si cabe ciertas funcionalidades. Se podría ofrecer un porcentaje de la empresa a inversores externos para costear este sistema de crecimiento.</w:t>
+      </w:r>
+    </w:p>
+    <w:p>
+      <w:pPr>
+        <w:tabs>
+          <w:tab w:val="left" w:pos="560"/>
+          <w:tab w:val="left" w:pos="1120"/>
+          <w:tab w:val="left" w:pos="1680"/>
+          <w:tab w:val="left" w:pos="2240"/>
+          <w:tab w:val="left" w:pos="2800"/>
+          <w:tab w:val="left" w:pos="3360"/>
+          <w:tab w:val="left" w:pos="3920"/>
+          <w:tab w:val="left" w:pos="4480"/>
+          <w:tab w:val="left" w:pos="5040"/>
+          <w:tab w:val="left" w:pos="5600"/>
+          <w:tab w:val="left" w:pos="6160"/>
+          <w:tab w:val="left" w:pos="6720"/>
+        </w:tabs>
+        <w:autoSpaceDE w:val="0"/>
+        <w:autoSpaceDN w:val="0"/>
+        <w:adjustRightInd w:val="0"/>
+        <w:ind w:left="-284"/>
+        <w:rPr>
+          <w:rFonts w:ascii="SF Pro Text" w:hAnsi="SF Pro Text" w:cs="Arial"/>
+          <w:color w:val="000000"/>
+          <w:sz w:val="28"/>
+          <w:szCs w:val="28"/>
+        </w:rPr>
+      </w:pPr>
+    </w:p>
+    <w:p>
+      <w:pPr>
+        <w:pBdr>
+          <w:bottom w:val="single" w:sz="4" w:space="1" w:color="auto"/>
+        </w:pBdr>
+        <w:tabs>
+          <w:tab w:val="left" w:pos="560"/>
+          <w:tab w:val="left" w:pos="1120"/>
+          <w:tab w:val="left" w:pos="1680"/>
+          <w:tab w:val="left" w:pos="2240"/>
+          <w:tab w:val="left" w:pos="2800"/>
+          <w:tab w:val="left" w:pos="3360"/>
+          <w:tab w:val="left" w:pos="3920"/>
+          <w:tab w:val="left" w:pos="4480"/>
+          <w:tab w:val="left" w:pos="5040"/>
+          <w:tab w:val="left" w:pos="5600"/>
+          <w:tab w:val="left" w:pos="6160"/>
+          <w:tab w:val="left" w:pos="6720"/>
+        </w:tabs>
+        <w:autoSpaceDE w:val="0"/>
+        <w:autoSpaceDN w:val="0"/>
+        <w:adjustRightInd w:val="0"/>
+        <w:ind w:left="-284"/>
+        <w:rPr>
+          <w:rFonts w:ascii="SF Pro Text" w:hAnsi="SF Pro Text" w:cs="Arial"/>
+          <w:b/>
+          <w:bCs/>
+          <w:color w:val="000000"/>
+          <w:sz w:val="28"/>
+          <w:szCs w:val="28"/>
+        </w:rPr>
+      </w:pPr>
+      <w:r>
+        <w:rPr>
+          <w:rFonts w:ascii="SF Pro Text" w:hAnsi="SF Pro Text" w:cs="Arial"/>
+          <w:b/>
+          <w:bCs/>
+          <w:color w:val="000000"/>
+          <w:sz w:val="28"/>
+          <w:szCs w:val="28"/>
+        </w:rPr>
+        <w:t>FASE 3</w:t>
+      </w:r>
+    </w:p>
+    <w:p>
+      <w:pPr>
+        <w:tabs>
+          <w:tab w:val="left" w:pos="560"/>
+          <w:tab w:val="left" w:pos="1120"/>
+          <w:tab w:val="left" w:pos="1680"/>
+          <w:tab w:val="left" w:pos="2240"/>
+          <w:tab w:val="left" w:pos="2800"/>
+          <w:tab w:val="left" w:pos="3360"/>
+          <w:tab w:val="left" w:pos="3920"/>
+          <w:tab w:val="left" w:pos="4480"/>
+          <w:tab w:val="left" w:pos="5040"/>
+          <w:tab w:val="left" w:pos="5600"/>
+          <w:tab w:val="left" w:pos="6160"/>
+          <w:tab w:val="left" w:pos="6720"/>
+        </w:tabs>
+        <w:autoSpaceDE w:val="0"/>
+        <w:autoSpaceDN w:val="0"/>
+        <w:adjustRightInd w:val="0"/>
+        <w:ind w:left="-284"/>
+        <w:rPr>
+          <w:rFonts w:ascii="SF Pro Text" w:hAnsi="SF Pro Text" w:cs="Arial"/>
+          <w:color w:val="000000"/>
+          <w:sz w:val="28"/>
+          <w:szCs w:val="28"/>
+        </w:rPr>
+      </w:pPr>
+    </w:p>
+    <w:p>
+      <w:pPr>
+        <w:tabs>
+          <w:tab w:val="left" w:pos="560"/>
+          <w:tab w:val="left" w:pos="1120"/>
+          <w:tab w:val="left" w:pos="1680"/>
+          <w:tab w:val="left" w:pos="2240"/>
+          <w:tab w:val="left" w:pos="2800"/>
+          <w:tab w:val="left" w:pos="3360"/>
+          <w:tab w:val="left" w:pos="3920"/>
+          <w:tab w:val="left" w:pos="4480"/>
+          <w:tab w:val="left" w:pos="5040"/>
+          <w:tab w:val="left" w:pos="5600"/>
+          <w:tab w:val="left" w:pos="6160"/>
+          <w:tab w:val="left" w:pos="6720"/>
+        </w:tabs>
+        <w:autoSpaceDE w:val="0"/>
+        <w:autoSpaceDN w:val="0"/>
+        <w:adjustRightInd w:val="0"/>
+        <w:ind w:left="-284"/>
+        <w:rPr>
+          <w:rFonts w:ascii="SF Pro Text" w:hAnsi="SF Pro Text" w:cs="Arial"/>
+          <w:color w:val="000000"/>
+          <w:sz w:val="28"/>
+          <w:szCs w:val="28"/>
+        </w:rPr>
+      </w:pPr>
+      <w:r>
+        <w:rPr>
+          <w:rFonts w:ascii="SF Pro Text" w:hAnsi="SF Pro Text" w:cs="Arial"/>
+          <w:color w:val="000000"/>
+          <w:sz w:val="28"/>
+          <w:szCs w:val="28"/>
+        </w:rPr>
+        <w:t>La tercera fase será la etapa de asentamiento. La aplicación estaría valorada en 250.000€. En esta fase existen dos caminos a tener en cuenta:</w:t>
+      </w:r>
+    </w:p>
+    <w:p>
+      <w:pPr>
+        <w:tabs>
+          <w:tab w:val="left" w:pos="560"/>
+          <w:tab w:val="left" w:pos="1120"/>
+          <w:tab w:val="left" w:pos="1680"/>
+          <w:tab w:val="left" w:pos="2240"/>
+          <w:tab w:val="left" w:pos="2800"/>
+          <w:tab w:val="left" w:pos="3360"/>
+          <w:tab w:val="left" w:pos="3920"/>
+          <w:tab w:val="left" w:pos="4480"/>
+          <w:tab w:val="left" w:pos="5040"/>
+          <w:tab w:val="left" w:pos="5600"/>
+          <w:tab w:val="left" w:pos="6160"/>
+          <w:tab w:val="left" w:pos="6720"/>
+        </w:tabs>
+        <w:autoSpaceDE w:val="0"/>
+        <w:autoSpaceDN w:val="0"/>
+        <w:adjustRightInd w:val="0"/>
+        <w:ind w:left="-284"/>
+        <w:rPr>
+          <w:rFonts w:ascii="SF Pro Text" w:hAnsi="SF Pro Text" w:cs="Arial"/>
+          <w:color w:val="000000"/>
+          <w:sz w:val="28"/>
+          <w:szCs w:val="28"/>
+        </w:rPr>
+      </w:pPr>
+    </w:p>
+    <w:p>
+      <w:pPr>
+        <w:pStyle w:val="Prrafodelista"/>
+        <w:numPr>
+          <w:ilvl w:val="0"/>
+          <w:numId w:val="1"/>
+        </w:numPr>
+        <w:tabs>
+          <w:tab w:val="left" w:pos="560"/>
+          <w:tab w:val="left" w:pos="1120"/>
+          <w:tab w:val="left" w:pos="1680"/>
+          <w:tab w:val="left" w:pos="2240"/>
+          <w:tab w:val="left" w:pos="2800"/>
+          <w:tab w:val="left" w:pos="3360"/>
+          <w:tab w:val="left" w:pos="3920"/>
+          <w:tab w:val="left" w:pos="4480"/>
+          <w:tab w:val="left" w:pos="5040"/>
+          <w:tab w:val="left" w:pos="5600"/>
+          <w:tab w:val="left" w:pos="6160"/>
+          <w:tab w:val="left" w:pos="6720"/>
+        </w:tabs>
+        <w:autoSpaceDE w:val="0"/>
+        <w:autoSpaceDN w:val="0"/>
+        <w:adjustRightInd w:val="0"/>
+        <w:rPr>
+          <w:rFonts w:ascii="SF Pro Text" w:hAnsi="SF Pro Text" w:cs="Arial"/>
+          <w:color w:val="000000"/>
+          <w:sz w:val="28"/>
+          <w:szCs w:val="28"/>
+        </w:rPr>
+      </w:pPr>
+      <w:r>
+        <w:rPr>
+          <w:rFonts w:ascii="SF Pro Text" w:hAnsi="SF Pro Text" w:cs="Arial"/>
+          <w:color w:val="000000"/>
+          <w:sz w:val="28"/>
+          <w:szCs w:val="28"/>
+        </w:rPr>
+        <w:t>La explotación de la empresa por parte de los socios iniciales.</w:t>
+      </w:r>
+      <w:r>
+        <w:rPr>
+          <w:rFonts w:ascii="SF Pro Text" w:hAnsi="SF Pro Text" w:cs="Arial"/>
+          <w:color w:val="000000"/>
+          <w:sz w:val="28"/>
+          <w:szCs w:val="28"/>
+        </w:rPr>
+        <w:t xml:space="preserve"> En este punto la empresa generaría beneficios por sí misma y estaría asentada en el mercado.</w:t>
+      </w:r>
+    </w:p>
+    <w:p>
+      <w:pPr>
+        <w:tabs>
+          <w:tab w:val="left" w:pos="560"/>
+          <w:tab w:val="left" w:pos="1120"/>
+          <w:tab w:val="left" w:pos="1680"/>
+          <w:tab w:val="left" w:pos="2240"/>
+          <w:tab w:val="left" w:pos="2800"/>
+          <w:tab w:val="left" w:pos="3360"/>
+          <w:tab w:val="left" w:pos="3920"/>
+          <w:tab w:val="left" w:pos="4480"/>
+          <w:tab w:val="left" w:pos="5040"/>
+          <w:tab w:val="left" w:pos="5600"/>
+          <w:tab w:val="left" w:pos="6160"/>
+          <w:tab w:val="left" w:pos="6720"/>
+        </w:tabs>
+        <w:autoSpaceDE w:val="0"/>
+        <w:autoSpaceDN w:val="0"/>
+        <w:adjustRightInd w:val="0"/>
+        <w:rPr>
+          <w:rFonts w:ascii="SF Pro Text" w:hAnsi="SF Pro Text" w:cs="Arial"/>
+          <w:color w:val="000000"/>
+          <w:sz w:val="28"/>
+          <w:szCs w:val="28"/>
+        </w:rPr>
+      </w:pPr>
+    </w:p>
+    <w:p>
+      <w:pPr>
+        <w:pStyle w:val="Prrafodelista"/>
+        <w:numPr>
+          <w:ilvl w:val="0"/>
+          <w:numId w:val="1"/>
+        </w:numPr>
+        <w:tabs>
+          <w:tab w:val="left" w:pos="560"/>
+          <w:tab w:val="left" w:pos="1120"/>
+          <w:tab w:val="left" w:pos="1680"/>
+          <w:tab w:val="left" w:pos="2240"/>
+          <w:tab w:val="left" w:pos="2800"/>
+          <w:tab w:val="left" w:pos="3360"/>
+          <w:tab w:val="left" w:pos="3920"/>
+          <w:tab w:val="left" w:pos="4480"/>
+          <w:tab w:val="left" w:pos="5040"/>
+          <w:tab w:val="left" w:pos="5600"/>
+          <w:tab w:val="left" w:pos="6160"/>
+          <w:tab w:val="left" w:pos="6720"/>
+        </w:tabs>
+        <w:autoSpaceDE w:val="0"/>
+        <w:autoSpaceDN w:val="0"/>
+        <w:adjustRightInd w:val="0"/>
+        <w:rPr>
+          <w:rFonts w:ascii="SF Pro Text" w:hAnsi="SF Pro Text" w:cs="Arial"/>
+          <w:color w:val="000000"/>
+          <w:sz w:val="28"/>
+          <w:szCs w:val="28"/>
+        </w:rPr>
+      </w:pPr>
+      <w:r>
+        <w:rPr>
+          <w:rFonts w:ascii="SF Pro Text" w:hAnsi="SF Pro Text" w:cs="Arial"/>
+          <w:color w:val="000000"/>
+          <w:sz w:val="28"/>
+          <w:szCs w:val="28"/>
+        </w:rPr>
+        <w:t xml:space="preserve">La venta de la empresa </w:t>
+      </w:r>
+      <w:r>
+        <w:rPr>
+          <w:rFonts w:ascii="SF Pro Text" w:hAnsi="SF Pro Text" w:cs="Arial"/>
+          <w:color w:val="000000"/>
+          <w:sz w:val="28"/>
+          <w:szCs w:val="28"/>
+        </w:rPr>
+        <w:t>a inversores privados. Habría que hacer un estudio de mercado y valorarla según ciertos criterios</w:t>
+      </w:r>
+      <w:r>
+        <w:rPr>
+          <w:rFonts w:ascii="SF Pro Text" w:hAnsi="SF Pro Text" w:cs="Arial"/>
+          <w:color w:val="000000"/>
+          <w:sz w:val="28"/>
+          <w:szCs w:val="28"/>
+        </w:rPr>
+        <w:t xml:space="preserve"> </w:t>
+      </w:r>
+      <w:r>
+        <w:rPr>
+          <w:rFonts w:ascii="SF Pro Text" w:hAnsi="SF Pro Text" w:cs="Arial"/>
+          <w:color w:val="000000"/>
+          <w:sz w:val="28"/>
+          <w:szCs w:val="28"/>
+        </w:rPr>
+        <w:t>para posteriormente traspasar los derechos de explotación.</w:t>
+      </w:r>
     </w:p>
     <w:sectPr>
       <w:footerReference w:type="even" r:id="rId15"/>

</xml_diff>